<commit_message>
there are problems in the remaining issues
</commit_message>
<xml_diff>
--- a/classifications-solutions.docx
+++ b/classifications-solutions.docx
@@ -1,6 +1,6 @@
 
 <file path=word/document.xml><?xml version="1.0" encoding="utf-8"?>
-<w:document xmlns:wpc="http://schemas.microsoft.com/office/word/2010/wordprocessingCanvas" xmlns:cx="http://schemas.microsoft.com/office/drawing/2014/chartex" xmlns:cx1="http://schemas.microsoft.com/office/drawing/2015/9/8/chartex" xmlns:cx2="http://schemas.microsoft.com/office/drawing/2015/10/21/chartex" xmlns:cx3="http://schemas.microsoft.com/office/drawing/2016/5/9/chartex" xmlns:cx4="http://schemas.microsoft.com/office/drawing/2016/5/10/chartex" xmlns:cx5="http://schemas.microsoft.com/office/drawing/2016/5/11/chartex" xmlns:cx6="http://schemas.microsoft.com/office/drawing/2016/5/12/chartex" xmlns:cx7="http://schemas.microsoft.com/office/drawing/2016/5/13/chartex" xmlns:cx8="http://schemas.microsoft.com/office/drawing/2016/5/14/chartex" xmlns:mc="http://schemas.openxmlformats.org/markup-compatibility/2006" xmlns:aink="http://schemas.microsoft.com/office/drawing/2016/ink" xmlns:am3d="http://schemas.microsoft.com/office/drawing/2017/model3d" xmlns:o="urn:schemas-microsoft-com:office:office" xmlns:r="http://schemas.openxmlformats.org/officeDocument/2006/relationships" xmlns:m="http://schemas.openxmlformats.org/officeDocument/2006/math" xmlns:v="urn:schemas-microsoft-com:vml" xmlns:wp14="http://schemas.microsoft.com/office/word/2010/wordprocessingDrawing" xmlns:wp="http://schemas.openxmlformats.org/drawingml/2006/wordprocessingDrawing" xmlns:w10="urn:schemas-microsoft-com:office:word" xmlns:w="http://schemas.openxmlformats.org/wordprocessingml/2006/main" xmlns:w14="http://schemas.microsoft.com/office/word/2010/wordml" xmlns:w15="http://schemas.microsoft.com/office/word/2012/wordml" xmlns:w16cex="http://schemas.microsoft.com/office/word/2018/wordml/cex" xmlns:w16cid="http://schemas.microsoft.com/office/word/2016/wordml/cid" xmlns:w16="http://schemas.microsoft.com/office/word/2018/wordml" xmlns:w16sdtdh="http://schemas.microsoft.com/office/word/2020/wordml/sdtdatahash" xmlns:w16se="http://schemas.microsoft.com/office/word/2015/wordml/symex" xmlns:wpg="http://schemas.microsoft.com/office/word/2010/wordprocessingGroup" xmlns:wpi="http://schemas.microsoft.com/office/word/2010/wordprocessingInk" xmlns:wne="http://schemas.microsoft.com/office/word/2006/wordml" xmlns:wps="http://schemas.microsoft.com/office/word/2010/wordprocessingShape" mc:Ignorable="w14 w15 w16se w16cid w16 w16cex w16sdtdh wp14">
+<w:document xmlns:wpc="http://schemas.microsoft.com/office/word/2010/wordprocessingCanvas" xmlns:cx="http://schemas.microsoft.com/office/drawing/2014/chartex" xmlns:cx1="http://schemas.microsoft.com/office/drawing/2015/9/8/chartex" xmlns:cx2="http://schemas.microsoft.com/office/drawing/2015/10/21/chartex" xmlns:cx3="http://schemas.microsoft.com/office/drawing/2016/5/9/chartex" xmlns:cx4="http://schemas.microsoft.com/office/drawing/2016/5/10/chartex" xmlns:cx5="http://schemas.microsoft.com/office/drawing/2016/5/11/chartex" xmlns:cx6="http://schemas.microsoft.com/office/drawing/2016/5/12/chartex" xmlns:cx7="http://schemas.microsoft.com/office/drawing/2016/5/13/chartex" xmlns:cx8="http://schemas.microsoft.com/office/drawing/2016/5/14/chartex" xmlns:mc="http://schemas.openxmlformats.org/markup-compatibility/2006" xmlns:aink="http://schemas.microsoft.com/office/drawing/2016/ink" xmlns:am3d="http://schemas.microsoft.com/office/drawing/2017/model3d" xmlns:o="urn:schemas-microsoft-com:office:office" xmlns:oel="http://schemas.microsoft.com/office/2019/extlst" xmlns:r="http://schemas.openxmlformats.org/officeDocument/2006/relationships" xmlns:m="http://schemas.openxmlformats.org/officeDocument/2006/math" xmlns:v="urn:schemas-microsoft-com:vml" xmlns:wp14="http://schemas.microsoft.com/office/word/2010/wordprocessingDrawing" xmlns:wp="http://schemas.openxmlformats.org/drawingml/2006/wordprocessingDrawing" xmlns:w10="urn:schemas-microsoft-com:office:word" xmlns:w="http://schemas.openxmlformats.org/wordprocessingml/2006/main" xmlns:w14="http://schemas.microsoft.com/office/word/2010/wordml" xmlns:w15="http://schemas.microsoft.com/office/word/2012/wordml" xmlns:w16cex="http://schemas.microsoft.com/office/word/2018/wordml/cex" xmlns:w16cid="http://schemas.microsoft.com/office/word/2016/wordml/cid" xmlns:w16="http://schemas.microsoft.com/office/word/2018/wordml" xmlns:w16sdtdh="http://schemas.microsoft.com/office/word/2020/wordml/sdtdatahash" xmlns:w16se="http://schemas.microsoft.com/office/word/2015/wordml/symex" xmlns:wpg="http://schemas.microsoft.com/office/word/2010/wordprocessingGroup" xmlns:wpi="http://schemas.microsoft.com/office/word/2010/wordprocessingInk" xmlns:wne="http://schemas.microsoft.com/office/word/2006/wordml" xmlns:wps="http://schemas.microsoft.com/office/word/2010/wordprocessingShape" mc:Ignorable="w14 w15 w16se w16cid w16 w16cex w16sdtdh wp14">
   <w:body>
     <w:p>
       <w:pPr>
@@ -41,7 +41,21 @@
           <w:sz w:val="24"/>
           <w:szCs w:val="24"/>
         </w:rPr>
-        <w:t>Issue (1): Change the input type to “text” instead of “number”</w:t>
+        <w:t>Issue (1)</w:t>
+      </w:r>
+      <w:r>
+        <w:rPr>
+          <w:sz w:val="24"/>
+          <w:szCs w:val="24"/>
+        </w:rPr>
+        <w:t xml:space="preserve"> -</w:t>
+      </w:r>
+      <w:r>
+        <w:rPr>
+          <w:sz w:val="24"/>
+          <w:szCs w:val="24"/>
+        </w:rPr>
+        <w:t>: Change the input type to “text” instead of “number”</w:t>
       </w:r>
       <w:r>
         <w:rPr>
@@ -69,7 +83,28 @@
           <w:sz w:val="24"/>
           <w:szCs w:val="24"/>
         </w:rPr>
-        <w:t>Issue (2): Simple CSS task</w:t>
+        <w:t>Issue (</w:t>
+      </w:r>
+      <w:r>
+        <w:rPr>
+          <w:sz w:val="24"/>
+          <w:szCs w:val="24"/>
+        </w:rPr>
+        <w:t>2)</w:t>
+      </w:r>
+      <w:r>
+        <w:rPr>
+          <w:sz w:val="24"/>
+          <w:szCs w:val="24"/>
+        </w:rPr>
+        <w:t xml:space="preserve"> _</w:t>
+      </w:r>
+      <w:r>
+        <w:rPr>
+          <w:sz w:val="24"/>
+          <w:szCs w:val="24"/>
+        </w:rPr>
+        <w:t>: Simple CSS task</w:t>
       </w:r>
       <w:r>
         <w:rPr>
@@ -111,7 +146,21 @@
           <w:sz w:val="24"/>
           <w:szCs w:val="24"/>
         </w:rPr>
-        <w:t>Issue (4): Simple CSS task</w:t>
+        <w:t>Issue (4)</w:t>
+      </w:r>
+      <w:r>
+        <w:rPr>
+          <w:sz w:val="24"/>
+          <w:szCs w:val="24"/>
+        </w:rPr>
+        <w:t xml:space="preserve"> _</w:t>
+      </w:r>
+      <w:r>
+        <w:rPr>
+          <w:sz w:val="24"/>
+          <w:szCs w:val="24"/>
+        </w:rPr>
+        <w:t>: Simple CSS task</w:t>
       </w:r>
       <w:r>
         <w:rPr>
@@ -174,7 +223,21 @@
           <w:sz w:val="24"/>
           <w:szCs w:val="24"/>
         </w:rPr>
-        <w:t xml:space="preserve">Issue (5): Simple CSS task by decreasing the margin </w:t>
+        <w:t>Issue (5)</w:t>
+      </w:r>
+      <w:r>
+        <w:rPr>
+          <w:sz w:val="24"/>
+          <w:szCs w:val="24"/>
+        </w:rPr>
+        <w:t xml:space="preserve"> -</w:t>
+      </w:r>
+      <w:r>
+        <w:rPr>
+          <w:sz w:val="24"/>
+          <w:szCs w:val="24"/>
+        </w:rPr>
+        <w:t xml:space="preserve">: Simple CSS task by decreasing the margin </w:t>
       </w:r>
       <w:r>
         <w:rPr>
@@ -209,7 +272,21 @@
           <w:sz w:val="24"/>
           <w:szCs w:val="24"/>
         </w:rPr>
-        <w:t>Issue (6): Simple HTML task by editing the</w:t>
+        <w:t>Issue (6)</w:t>
+      </w:r>
+      <w:r>
+        <w:rPr>
+          <w:sz w:val="24"/>
+          <w:szCs w:val="24"/>
+        </w:rPr>
+        <w:t xml:space="preserve"> -</w:t>
+      </w:r>
+      <w:r>
+        <w:rPr>
+          <w:sz w:val="24"/>
+          <w:szCs w:val="24"/>
+        </w:rPr>
+        <w:t>: Simple HTML task by editing the</w:t>
       </w:r>
       <w:r>
         <w:rPr>
@@ -237,7 +314,21 @@
           <w:sz w:val="24"/>
           <w:szCs w:val="24"/>
         </w:rPr>
-        <w:t>Issue (11): Change the input type to “text” instead of “select”.</w:t>
+        <w:t>Issue (11)</w:t>
+      </w:r>
+      <w:r>
+        <w:rPr>
+          <w:sz w:val="24"/>
+          <w:szCs w:val="24"/>
+        </w:rPr>
+        <w:t xml:space="preserve"> -</w:t>
+      </w:r>
+      <w:r>
+        <w:rPr>
+          <w:sz w:val="24"/>
+          <w:szCs w:val="24"/>
+        </w:rPr>
+        <w:t>: Change the input type to “text” instead of “select”.</w:t>
       </w:r>
     </w:p>
     <w:p>
@@ -258,7 +349,53 @@
           <w:sz w:val="24"/>
           <w:szCs w:val="24"/>
         </w:rPr>
-        <w:t xml:space="preserve">Issue (15): Set a default src for “no-img” case. </w:t>
+        <w:t>Issue (15)</w:t>
+      </w:r>
+      <w:r>
+        <w:rPr>
+          <w:sz w:val="24"/>
+          <w:szCs w:val="24"/>
+        </w:rPr>
+        <w:t xml:space="preserve"> -</w:t>
+      </w:r>
+      <w:r>
+        <w:rPr>
+          <w:sz w:val="24"/>
+          <w:szCs w:val="24"/>
+        </w:rPr>
+        <w:t xml:space="preserve">: Set a default </w:t>
+      </w:r>
+      <w:proofErr w:type="spellStart"/>
+      <w:r>
+        <w:rPr>
+          <w:sz w:val="24"/>
+          <w:szCs w:val="24"/>
+        </w:rPr>
+        <w:t>src</w:t>
+      </w:r>
+      <w:proofErr w:type="spellEnd"/>
+      <w:r>
+        <w:rPr>
+          <w:sz w:val="24"/>
+          <w:szCs w:val="24"/>
+        </w:rPr>
+        <w:t xml:space="preserve"> for “no-</w:t>
+      </w:r>
+      <w:proofErr w:type="spellStart"/>
+      <w:r>
+        <w:rPr>
+          <w:sz w:val="24"/>
+          <w:szCs w:val="24"/>
+        </w:rPr>
+        <w:t>img</w:t>
+      </w:r>
+      <w:proofErr w:type="spellEnd"/>
+      <w:r>
+        <w:rPr>
+          <w:sz w:val="24"/>
+          <w:szCs w:val="24"/>
+        </w:rPr>
+        <w:t xml:space="preserve">” case. </w:t>
       </w:r>
     </w:p>
     <w:p>
@@ -300,7 +437,21 @@
           <w:sz w:val="24"/>
           <w:szCs w:val="24"/>
         </w:rPr>
-        <w:t xml:space="preserve">Issue (3): I think if we just changed the state with the new backup the page will not have to reload to </w:t>
+        <w:t>Issue (3)</w:t>
+      </w:r>
+      <w:r>
+        <w:rPr>
+          <w:sz w:val="24"/>
+          <w:szCs w:val="24"/>
+        </w:rPr>
+        <w:t xml:space="preserve"> _</w:t>
+      </w:r>
+      <w:r>
+        <w:rPr>
+          <w:sz w:val="24"/>
+          <w:szCs w:val="24"/>
+        </w:rPr>
+        <w:t xml:space="preserve">: I think if we just changed the state with the new backup the page will not have to reload to </w:t>
       </w:r>
       <w:r>
         <w:rPr>
@@ -328,7 +479,21 @@
           <w:sz w:val="24"/>
           <w:szCs w:val="24"/>
         </w:rPr>
-        <w:t xml:space="preserve">Issue (8): I will comment the </w:t>
+        <w:t>Issue (8)</w:t>
+      </w:r>
+      <w:r>
+        <w:rPr>
+          <w:sz w:val="24"/>
+          <w:szCs w:val="24"/>
+        </w:rPr>
+        <w:t xml:space="preserve"> -</w:t>
+      </w:r>
+      <w:r>
+        <w:rPr>
+          <w:sz w:val="24"/>
+          <w:szCs w:val="24"/>
+        </w:rPr>
+        <w:t xml:space="preserve">: I will comment the </w:t>
       </w:r>
       <w:r>
         <w:rPr>
@@ -356,7 +521,21 @@
           <w:sz w:val="24"/>
           <w:szCs w:val="24"/>
         </w:rPr>
-        <w:t xml:space="preserve">Issue (10): Okay, I will change the “display” </w:t>
+        <w:t>Issue (10)</w:t>
+      </w:r>
+      <w:r>
+        <w:rPr>
+          <w:sz w:val="24"/>
+          <w:szCs w:val="24"/>
+        </w:rPr>
+        <w:t xml:space="preserve"> #</w:t>
+      </w:r>
+      <w:r>
+        <w:rPr>
+          <w:sz w:val="24"/>
+          <w:szCs w:val="24"/>
+        </w:rPr>
+        <w:t xml:space="preserve">: Okay, I will change the “display” </w:t>
       </w:r>
       <w:r>
         <w:rPr>
@@ -398,7 +577,21 @@
           <w:sz w:val="24"/>
           <w:szCs w:val="24"/>
         </w:rPr>
-        <w:t xml:space="preserve">): </w:t>
+        <w:t>)</w:t>
+      </w:r>
+      <w:r>
+        <w:rPr>
+          <w:sz w:val="24"/>
+          <w:szCs w:val="24"/>
+        </w:rPr>
+        <w:t xml:space="preserve"> -</w:t>
+      </w:r>
+      <w:r>
+        <w:rPr>
+          <w:sz w:val="24"/>
+          <w:szCs w:val="24"/>
+        </w:rPr>
+        <w:t xml:space="preserve">: </w:t>
       </w:r>
       <w:r>
         <w:rPr>
@@ -426,7 +619,37 @@
           <w:sz w:val="24"/>
           <w:szCs w:val="24"/>
         </w:rPr>
-        <w:t xml:space="preserve">Issue (13): I will use “useEffect” hook and turn the “branch” into a context to reach it from </w:t>
+        <w:t>Issue (13)</w:t>
+      </w:r>
+      <w:r>
+        <w:rPr>
+          <w:sz w:val="24"/>
+          <w:szCs w:val="24"/>
+        </w:rPr>
+        <w:t xml:space="preserve"> #</w:t>
+      </w:r>
+      <w:r>
+        <w:rPr>
+          <w:sz w:val="24"/>
+          <w:szCs w:val="24"/>
+        </w:rPr>
+        <w:t>: I will use “</w:t>
+      </w:r>
+      <w:proofErr w:type="spellStart"/>
+      <w:r>
+        <w:rPr>
+          <w:sz w:val="24"/>
+          <w:szCs w:val="24"/>
+        </w:rPr>
+        <w:t>useEffect</w:t>
+      </w:r>
+      <w:proofErr w:type="spellEnd"/>
+      <w:r>
+        <w:rPr>
+          <w:sz w:val="24"/>
+          <w:szCs w:val="24"/>
+        </w:rPr>
+        <w:t xml:space="preserve">” hook and turn the “branch” into a context to reach it from </w:t>
       </w:r>
       <w:r>
         <w:rPr>
@@ -461,7 +684,21 @@
           <w:sz w:val="24"/>
           <w:szCs w:val="24"/>
         </w:rPr>
-        <w:t>Issue (14): Edit the Date functions to specify which things to return.</w:t>
+        <w:t>Issue (14)</w:t>
+      </w:r>
+      <w:r>
+        <w:rPr>
+          <w:sz w:val="24"/>
+          <w:szCs w:val="24"/>
+        </w:rPr>
+        <w:t xml:space="preserve"> -</w:t>
+      </w:r>
+      <w:r>
+        <w:rPr>
+          <w:sz w:val="24"/>
+          <w:szCs w:val="24"/>
+        </w:rPr>
+        <w:t>: Edit the Date functions to specify which things to return.</w:t>
       </w:r>
     </w:p>
     <w:p>
@@ -503,7 +740,23 @@
           <w:sz w:val="24"/>
           <w:szCs w:val="24"/>
         </w:rPr>
-        <w:t>Issue (7): I think the “useEffect” Hook can be used to fetch or update lists (if that is what you mean).</w:t>
+        <w:t>Issue (7): I think the “</w:t>
+      </w:r>
+      <w:proofErr w:type="spellStart"/>
+      <w:r>
+        <w:rPr>
+          <w:sz w:val="24"/>
+          <w:szCs w:val="24"/>
+        </w:rPr>
+        <w:t>useEffect</w:t>
+      </w:r>
+      <w:proofErr w:type="spellEnd"/>
+      <w:r>
+        <w:rPr>
+          <w:sz w:val="24"/>
+          <w:szCs w:val="24"/>
+        </w:rPr>
+        <w:t>” Hook can be used to fetch or update lists (if that is what you mean).</w:t>
       </w:r>
     </w:p>
     <w:p>
@@ -524,7 +777,44 @@
           <w:sz w:val="24"/>
           <w:szCs w:val="24"/>
         </w:rPr>
-        <w:t>Issue (19) &amp; Issue (20) &amp; Issue (21): I will use the “useEffect” hook to dynamically fetch and change the “universities” and “programs” attached to it.</w:t>
+        <w:t xml:space="preserve">Issue (13) &amp; </w:t>
+      </w:r>
+      <w:r>
+        <w:rPr>
+          <w:sz w:val="24"/>
+          <w:szCs w:val="24"/>
+        </w:rPr>
+        <w:t>Issue (19) &amp; Issue (20) &amp; Issue (21)</w:t>
+      </w:r>
+      <w:r>
+        <w:rPr>
+          <w:sz w:val="24"/>
+          <w:szCs w:val="24"/>
+        </w:rPr>
+        <w:t xml:space="preserve"> #</w:t>
+      </w:r>
+      <w:r>
+        <w:rPr>
+          <w:sz w:val="24"/>
+          <w:szCs w:val="24"/>
+        </w:rPr>
+        <w:t>: I will use the “</w:t>
+      </w:r>
+      <w:proofErr w:type="spellStart"/>
+      <w:r>
+        <w:rPr>
+          <w:sz w:val="24"/>
+          <w:szCs w:val="24"/>
+        </w:rPr>
+        <w:t>useEffect</w:t>
+      </w:r>
+      <w:proofErr w:type="spellEnd"/>
+      <w:r>
+        <w:rPr>
+          <w:sz w:val="24"/>
+          <w:szCs w:val="24"/>
+        </w:rPr>
+        <w:t>” hook to dynamically fetch and change the “universities” and “programs” attached to it.</w:t>
       </w:r>
       <w:r>
         <w:rPr>
@@ -659,7 +949,7 @@
 </file>
 
 <file path=word/numbering.xml><?xml version="1.0" encoding="utf-8"?>
-<w:numbering xmlns:wpc="http://schemas.microsoft.com/office/word/2010/wordprocessingCanvas" xmlns:cx="http://schemas.microsoft.com/office/drawing/2014/chartex" xmlns:cx1="http://schemas.microsoft.com/office/drawing/2015/9/8/chartex" xmlns:cx2="http://schemas.microsoft.com/office/drawing/2015/10/21/chartex" xmlns:cx3="http://schemas.microsoft.com/office/drawing/2016/5/9/chartex" xmlns:cx4="http://schemas.microsoft.com/office/drawing/2016/5/10/chartex" xmlns:cx5="http://schemas.microsoft.com/office/drawing/2016/5/11/chartex" xmlns:cx6="http://schemas.microsoft.com/office/drawing/2016/5/12/chartex" xmlns:cx7="http://schemas.microsoft.com/office/drawing/2016/5/13/chartex" xmlns:cx8="http://schemas.microsoft.com/office/drawing/2016/5/14/chartex" xmlns:mc="http://schemas.openxmlformats.org/markup-compatibility/2006" xmlns:aink="http://schemas.microsoft.com/office/drawing/2016/ink" xmlns:am3d="http://schemas.microsoft.com/office/drawing/2017/model3d" xmlns:o="urn:schemas-microsoft-com:office:office" xmlns:r="http://schemas.openxmlformats.org/officeDocument/2006/relationships" xmlns:m="http://schemas.openxmlformats.org/officeDocument/2006/math" xmlns:v="urn:schemas-microsoft-com:vml" xmlns:wp14="http://schemas.microsoft.com/office/word/2010/wordprocessingDrawing" xmlns:wp="http://schemas.openxmlformats.org/drawingml/2006/wordprocessingDrawing" xmlns:w10="urn:schemas-microsoft-com:office:word" xmlns:w="http://schemas.openxmlformats.org/wordprocessingml/2006/main" xmlns:w14="http://schemas.microsoft.com/office/word/2010/wordml" xmlns:w15="http://schemas.microsoft.com/office/word/2012/wordml" xmlns:w16cex="http://schemas.microsoft.com/office/word/2018/wordml/cex" xmlns:w16cid="http://schemas.microsoft.com/office/word/2016/wordml/cid" xmlns:w16="http://schemas.microsoft.com/office/word/2018/wordml" xmlns:w16sdtdh="http://schemas.microsoft.com/office/word/2020/wordml/sdtdatahash" xmlns:w16se="http://schemas.microsoft.com/office/word/2015/wordml/symex" xmlns:wpg="http://schemas.microsoft.com/office/word/2010/wordprocessingGroup" xmlns:wpi="http://schemas.microsoft.com/office/word/2010/wordprocessingInk" xmlns:wne="http://schemas.microsoft.com/office/word/2006/wordml" xmlns:wps="http://schemas.microsoft.com/office/word/2010/wordprocessingShape" mc:Ignorable="w14 w15 w16se w16cid w16 w16cex w16sdtdh wp14">
+<w:numbering xmlns:wpc="http://schemas.microsoft.com/office/word/2010/wordprocessingCanvas" xmlns:cx="http://schemas.microsoft.com/office/drawing/2014/chartex" xmlns:cx1="http://schemas.microsoft.com/office/drawing/2015/9/8/chartex" xmlns:cx2="http://schemas.microsoft.com/office/drawing/2015/10/21/chartex" xmlns:cx3="http://schemas.microsoft.com/office/drawing/2016/5/9/chartex" xmlns:cx4="http://schemas.microsoft.com/office/drawing/2016/5/10/chartex" xmlns:cx5="http://schemas.microsoft.com/office/drawing/2016/5/11/chartex" xmlns:cx6="http://schemas.microsoft.com/office/drawing/2016/5/12/chartex" xmlns:cx7="http://schemas.microsoft.com/office/drawing/2016/5/13/chartex" xmlns:cx8="http://schemas.microsoft.com/office/drawing/2016/5/14/chartex" xmlns:mc="http://schemas.openxmlformats.org/markup-compatibility/2006" xmlns:aink="http://schemas.microsoft.com/office/drawing/2016/ink" xmlns:am3d="http://schemas.microsoft.com/office/drawing/2017/model3d" xmlns:o="urn:schemas-microsoft-com:office:office" xmlns:oel="http://schemas.microsoft.com/office/2019/extlst" xmlns:r="http://schemas.openxmlformats.org/officeDocument/2006/relationships" xmlns:m="http://schemas.openxmlformats.org/officeDocument/2006/math" xmlns:v="urn:schemas-microsoft-com:vml" xmlns:wp14="http://schemas.microsoft.com/office/word/2010/wordprocessingDrawing" xmlns:wp="http://schemas.openxmlformats.org/drawingml/2006/wordprocessingDrawing" xmlns:w10="urn:schemas-microsoft-com:office:word" xmlns:w="http://schemas.openxmlformats.org/wordprocessingml/2006/main" xmlns:w14="http://schemas.microsoft.com/office/word/2010/wordml" xmlns:w15="http://schemas.microsoft.com/office/word/2012/wordml" xmlns:w16cex="http://schemas.microsoft.com/office/word/2018/wordml/cex" xmlns:w16cid="http://schemas.microsoft.com/office/word/2016/wordml/cid" xmlns:w16="http://schemas.microsoft.com/office/word/2018/wordml" xmlns:w16sdtdh="http://schemas.microsoft.com/office/word/2020/wordml/sdtdatahash" xmlns:w16se="http://schemas.microsoft.com/office/word/2015/wordml/symex" xmlns:wpg="http://schemas.microsoft.com/office/word/2010/wordprocessingGroup" xmlns:wpi="http://schemas.microsoft.com/office/word/2010/wordprocessingInk" xmlns:wne="http://schemas.microsoft.com/office/word/2006/wordml" xmlns:wps="http://schemas.microsoft.com/office/word/2010/wordprocessingShape" mc:Ignorable="w14 w15 w16se w16cid w16 w16cex w16sdtdh wp14">
   <w:abstractNum w:abstractNumId="0" w15:restartNumberingAfterBreak="0">
     <w:nsid w:val="2A7A516B"/>
     <w:multiLevelType w:val="hybridMultilevel"/>
@@ -746,7 +1036,7 @@
       </w:pPr>
     </w:lvl>
   </w:abstractNum>
-  <w:num w:numId="1">
+  <w:num w:numId="1" w16cid:durableId="1455712979">
     <w:abstractNumId w:val="0"/>
   </w:num>
 </w:numbering>

</xml_diff>